<commit_message>
Day 2 Late Afternoon Updates
</commit_message>
<xml_diff>
--- a/Deep_Learning_Challenge/Report/neural_network_model_report.docx
+++ b/Deep_Learning_Challenge/Report/neural_network_model_report.docx
@@ -328,10 +328,18 @@
         <w:t xml:space="preserve">; </w:t>
       </w:r>
       <w:r>
-        <w:t>INCOME_AMOUNT</w:t>
-      </w:r>
-      <w:r>
-        <w:t xml:space="preserve">; </w:t>
+        <w:t>INCOME_</w:t>
+      </w:r>
+      <w:proofErr w:type="gramStart"/>
+      <w:r>
+        <w:t>AMOUNT</w:t>
+      </w:r>
+      <w:r>
+        <w:t>;</w:t>
+      </w:r>
+      <w:proofErr w:type="gramEnd"/>
+      <w:r>
+        <w:t xml:space="preserve"> </w:t>
       </w:r>
     </w:p>
     <w:p>
@@ -481,13 +489,28 @@
           <w:tab w:val="left" w:pos="1800"/>
         </w:tabs>
         <w:spacing w:after="0" w:line="240" w:lineRule="auto"/>
-        <w:ind w:left="1350" w:firstLine="360"/>
+        <w:ind w:left="1710"/>
       </w:pPr>
       <w:r>
         <w:t>as my activation function</w:t>
       </w:r>
       <w:r>
-        <w:t>, with 100 Epochs</w:t>
+        <w:t xml:space="preserve"> for two</w:t>
+      </w:r>
+      <w:r>
+        <w:t xml:space="preserve"> layers</w:t>
+      </w:r>
+      <w:r>
+        <w:t xml:space="preserve"> and SIGMOID for the last</w:t>
+      </w:r>
+      <w:r>
+        <w:t>, with 100</w:t>
+      </w:r>
+      <w:r>
+        <w:t xml:space="preserve"> </w:t>
+      </w:r>
+      <w:r>
+        <w:t>Epochs</w:t>
       </w:r>
     </w:p>
     <w:p>
@@ -513,8 +536,15 @@
         <w:ind w:left="1710"/>
       </w:pPr>
       <w:r>
-        <w:lastRenderedPageBreak/>
-        <w:t>Were you able to achieve the target model performance?</w:t>
+        <w:t xml:space="preserve">Were you able to achieve the target </w:t>
+      </w:r>
+      <w:proofErr w:type="gramStart"/>
+      <w:r>
+        <w:t>model</w:t>
+      </w:r>
+      <w:proofErr w:type="gramEnd"/>
+      <w:r>
+        <w:t xml:space="preserve"> performance?</w:t>
       </w:r>
     </w:p>
     <w:p>
@@ -538,7 +568,18 @@
         <w:t>not</w:t>
       </w:r>
       <w:r>
-        <w:t xml:space="preserve"> meet model performance, as the Accuracy was calculated at 0.7332 and the Loss calculated at 0.5586</w:t>
+        <w:t xml:space="preserve"> meet model performance, as </w:t>
+      </w:r>
+      <w:proofErr w:type="gramStart"/>
+      <w:r>
+        <w:t>the Accuracy</w:t>
+      </w:r>
+      <w:proofErr w:type="gramEnd"/>
+      <w:r>
+        <w:t xml:space="preserve"> was calculated at 0.7332 and the Loss calculated at 0.5586</w:t>
+      </w:r>
+      <w:r>
+        <w:t>.</w:t>
       </w:r>
     </w:p>
     <w:p>
@@ -572,7 +613,19 @@
         <w:ind w:left="1710"/>
       </w:pPr>
       <w:r>
-        <w:t>The first modification was to increase the number of Epochs to 200, but this lowered the Accuracy score to 0.7285 and increased the Loss to 0.5624.</w:t>
+        <w:t>The first modification was to increase the number of Epochs to 200, but this lowered the Accuracy score to 0.72</w:t>
+      </w:r>
+      <w:r>
+        <w:t>97</w:t>
+      </w:r>
+      <w:r>
+        <w:t xml:space="preserve"> and increased the Loss to 0.5</w:t>
+      </w:r>
+      <w:r>
+        <w:t>839</w:t>
+      </w:r>
+      <w:r>
+        <w:t>.</w:t>
       </w:r>
     </w:p>
     <w:p>
@@ -587,7 +640,37 @@
         <w:ind w:left="1710"/>
       </w:pPr>
       <w:r>
-        <w:t>Subsequently, for the second modification, the number of Epochs was returned to 100 and a fourth layer of 35 neurons was added. The Accuracy score rose to 0.7304 and Loss dropped to 0.5607.</w:t>
+        <w:t>Subsequently, for the second modification, the number of Epochs was returned to 100 and a fourth layer of 35 neurons</w:t>
+      </w:r>
+      <w:r>
+        <w:t xml:space="preserve"> (with RELU)</w:t>
+      </w:r>
+      <w:r>
+        <w:t xml:space="preserve"> was added. The Accuracy score </w:t>
+      </w:r>
+      <w:r>
+        <w:t>finished</w:t>
+      </w:r>
+      <w:r>
+        <w:t xml:space="preserve"> 0.730</w:t>
+      </w:r>
+      <w:r>
+        <w:t>0</w:t>
+      </w:r>
+      <w:r>
+        <w:t xml:space="preserve"> and Loss </w:t>
+      </w:r>
+      <w:r>
+        <w:t>equaling</w:t>
+      </w:r>
+      <w:r>
+        <w:t xml:space="preserve"> 0.56</w:t>
+      </w:r>
+      <w:r>
+        <w:t>48</w:t>
+      </w:r>
+      <w:r>
+        <w:t>.</w:t>
       </w:r>
     </w:p>
     <w:p>
@@ -602,16 +685,42 @@
         <w:ind w:left="1710"/>
       </w:pPr>
       <w:r>
-        <w:t xml:space="preserve">Finally, the last modification, returned the model to 3 layers </w:t>
-      </w:r>
-      <w:r>
-        <w:t>(35 neurons, 35 neurons, and 1 neuron)</w:t>
-      </w:r>
-      <w:r>
-        <w:t xml:space="preserve"> and changed the activation function to SIGMOID.</w:t>
-      </w:r>
-      <w:r>
-        <w:t xml:space="preserve"> The Accuracy score finished as 0.7319, with Loss equaling 0.554</w:t>
+        <w:t>Finally, the last modification, returned the model to 3 layers (35 neurons, 35 neurons, and 1 neuron) and changed the activation function</w:t>
+      </w:r>
+      <w:r>
+        <w:t>s</w:t>
+      </w:r>
+      <w:r>
+        <w:t xml:space="preserve"> to SIGMOID</w:t>
+      </w:r>
+      <w:r>
+        <w:t xml:space="preserve"> for all layers</w:t>
+      </w:r>
+      <w:r>
+        <w:t>.</w:t>
+      </w:r>
+      <w:r>
+        <w:t xml:space="preserve"> The Accuracy score finished </w:t>
+      </w:r>
+      <w:proofErr w:type="gramStart"/>
+      <w:r>
+        <w:t>as</w:t>
+      </w:r>
+      <w:proofErr w:type="gramEnd"/>
+      <w:r>
+        <w:t xml:space="preserve"> 0.73</w:t>
+      </w:r>
+      <w:r>
+        <w:t>06</w:t>
+      </w:r>
+      <w:r>
+        <w:t>, with Loss equaling 0.55</w:t>
+      </w:r>
+      <w:r>
+        <w:t>25</w:t>
+      </w:r>
+      <w:r>
+        <w:t>.</w:t>
       </w:r>
     </w:p>
     <w:p>
@@ -1889,6 +1998,7 @@
   <w:style w:type="character" w:default="1" w:styleId="DefaultParagraphFont">
     <w:name w:val="Default Paragraph Font"/>
     <w:uiPriority w:val="1"/>
+    <w:semiHidden/>
     <w:unhideWhenUsed/>
   </w:style>
   <w:style w:type="table" w:default="1" w:styleId="TableNormal">

</xml_diff>

<commit_message>
Day 2 Report Update
</commit_message>
<xml_diff>
--- a/Deep_Learning_Challenge/Report/neural_network_model_report.docx
+++ b/Deep_Learning_Challenge/Report/neural_network_model_report.docx
@@ -757,27 +757,6 @@
         <w:spacing w:after="0" w:line="240" w:lineRule="auto"/>
         <w:ind w:left="360"/>
         <w:rPr>
-          <w:i/>
-          <w:iCs/>
-          <w:color w:val="00B0F0"/>
-        </w:rPr>
-      </w:pPr>
-      <w:r>
-        <w:rPr>
-          <w:i/>
-          <w:iCs/>
-          <w:color w:val="00B0F0"/>
-        </w:rPr>
-        <w:t>Summarize the overall results of the deep learning model. Include a recommendation for how a different model could solve this classification problem, and then explain your recommendation.</w:t>
-      </w:r>
-    </w:p>
-    <w:p>
-      <w:pPr>
-        <w:spacing w:after="0" w:line="240" w:lineRule="auto"/>
-        <w:ind w:left="360"/>
-        <w:rPr>
-          <w:i/>
-          <w:iCs/>
           <w:color w:val="00B0F0"/>
         </w:rPr>
       </w:pPr>

</xml_diff>